<commit_message>
stuck di show print docx
</commit_message>
<xml_diff>
--- a/src/docx/QSF HRD 041 - Gate Pass Permit.docx
+++ b/src/docx/QSF HRD 041 - Gate Pass Permit.docx
@@ -4,8 +4,7 @@
   <w:body>
     <w:tbl>
       <w:tblPr>
-        <w:tblW w:w="7189" w:type="dxa"/>
-        <w:tblInd w:w="18" w:type="dxa"/>
+        <w:tblW w:w="5000" w:type="pct"/>
         <w:tblBorders>
           <w:top w:val="single" w:sz="8" w:space="0" w:color="auto"/>
           <w:left w:val="single" w:sz="8" w:space="0" w:color="auto"/>
@@ -14,7 +13,6 @@
           <w:insideH w:val="single" w:sz="4" w:space="0" w:color="auto"/>
           <w:insideV w:val="single" w:sz="4" w:space="0" w:color="auto"/>
         </w:tblBorders>
-        <w:tblLayout w:type="fixed"/>
         <w:tblCellMar>
           <w:left w:w="70" w:type="dxa"/>
           <w:right w:w="70" w:type="dxa"/>
@@ -22,9 +20,9 @@
         <w:tblLook w:val="0000" w:firstRow="0" w:lastRow="0" w:firstColumn="0" w:lastColumn="0" w:noHBand="0" w:noVBand="0"/>
       </w:tblPr>
       <w:tblGrid>
-        <w:gridCol w:w="1350"/>
-        <w:gridCol w:w="3780"/>
-        <w:gridCol w:w="2059"/>
+        <w:gridCol w:w="2030"/>
+        <w:gridCol w:w="3936"/>
+        <w:gridCol w:w="3040"/>
       </w:tblGrid>
       <w:tr>
         <w:trPr>
@@ -32,7 +30,7 @@
         </w:trPr>
         <w:tc>
           <w:tcPr>
-            <w:tcW w:w="1350" w:type="dxa"/>
+            <w:tcW w:w="1127" w:type="pct"/>
             <w:vAlign w:val="center"/>
           </w:tcPr>
           <w:p>
@@ -54,7 +52,7 @@
                 <w:sz w:val="22"/>
               </w:rPr>
               <w:drawing>
-                <wp:inline distT="0" distB="0" distL="0" distR="0" wp14:anchorId="4E1CECDB" wp14:editId="05302358">
+                <wp:inline distT="0" distB="0" distL="0" distR="0" wp14:anchorId="1D83FFEB" wp14:editId="6BFD951D">
                   <wp:extent cx="723900" cy="590550"/>
                   <wp:effectExtent l="0" t="0" r="0" b="0"/>
                   <wp:docPr id="2" name="Picture 1" descr="citra epc rev.jpeg"/>
@@ -71,7 +69,7 @@
                           </pic:cNvPicPr>
                         </pic:nvPicPr>
                         <pic:blipFill>
-                          <a:blip r:embed="rId8" cstate="print">
+                          <a:blip r:embed="rId4" cstate="print">
                             <a:extLst>
                               <a:ext uri="{28A0092B-C50C-407E-A947-70E740481C1C}">
                                 <a14:useLocalDpi xmlns:a14="http://schemas.microsoft.com/office/drawing/2010/main" val="0"/>
@@ -127,7 +125,7 @@
         </w:tc>
         <w:tc>
           <w:tcPr>
-            <w:tcW w:w="3780" w:type="dxa"/>
+            <w:tcW w:w="2185" w:type="pct"/>
             <w:vAlign w:val="center"/>
           </w:tcPr>
           <w:p>
@@ -194,7 +192,7 @@
         </w:tc>
         <w:tc>
           <w:tcPr>
-            <w:tcW w:w="2059" w:type="dxa"/>
+            <w:tcW w:w="1688" w:type="pct"/>
             <w:vAlign w:val="center"/>
           </w:tcPr>
           <w:p>
@@ -249,32 +247,24 @@
         </w:tc>
       </w:tr>
     </w:tbl>
-    <w:p>
-      <w:pPr>
-        <w:rPr>
-          <w:sz w:val="10"/>
-        </w:rPr>
-      </w:pPr>
-    </w:p>
+    <w:p/>
     <w:tbl>
       <w:tblPr>
-        <w:tblW w:w="0" w:type="auto"/>
-        <w:tblInd w:w="18" w:type="dxa"/>
-        <w:tblLayout w:type="fixed"/>
+        <w:tblW w:w="5000" w:type="pct"/>
         <w:tblLook w:val="0000" w:firstRow="0" w:lastRow="0" w:firstColumn="0" w:lastColumn="0" w:noHBand="0" w:noVBand="0"/>
       </w:tblPr>
       <w:tblGrid>
+        <w:gridCol w:w="1890"/>
+        <w:gridCol w:w="533"/>
+        <w:gridCol w:w="265"/>
+        <w:gridCol w:w="357"/>
         <w:gridCol w:w="1508"/>
-        <w:gridCol w:w="425"/>
-        <w:gridCol w:w="210"/>
-        <w:gridCol w:w="284"/>
-        <w:gridCol w:w="1203"/>
-        <w:gridCol w:w="1620"/>
-        <w:gridCol w:w="85"/>
-        <w:gridCol w:w="65"/>
-        <w:gridCol w:w="210"/>
-        <w:gridCol w:w="1170"/>
-        <w:gridCol w:w="398"/>
+        <w:gridCol w:w="2034"/>
+        <w:gridCol w:w="106"/>
+        <w:gridCol w:w="81"/>
+        <w:gridCol w:w="263"/>
+        <w:gridCol w:w="1470"/>
+        <w:gridCol w:w="499"/>
       </w:tblGrid>
       <w:tr>
         <w:trPr>
@@ -282,7 +272,7 @@
         </w:trPr>
         <w:tc>
           <w:tcPr>
-            <w:tcW w:w="5250" w:type="dxa"/>
+            <w:tcW w:w="3657" w:type="pct"/>
             <w:gridSpan w:val="6"/>
             <w:tcBorders>
               <w:top w:val="single" w:sz="8" w:space="0" w:color="auto"/>
@@ -371,7 +361,7 @@
         </w:tc>
         <w:tc>
           <w:tcPr>
-            <w:tcW w:w="1928" w:type="dxa"/>
+            <w:tcW w:w="1343" w:type="pct"/>
             <w:gridSpan w:val="5"/>
             <w:tcBorders>
               <w:top w:val="single" w:sz="8" w:space="0" w:color="auto"/>
@@ -404,7 +394,7 @@
         </w:trPr>
         <w:tc>
           <w:tcPr>
-            <w:tcW w:w="7178" w:type="dxa"/>
+            <w:tcW w:w="5000" w:type="pct"/>
             <w:gridSpan w:val="11"/>
             <w:tcBorders>
               <w:top w:val="single" w:sz="8" w:space="0" w:color="auto"/>
@@ -470,7 +460,7 @@
         </w:trPr>
         <w:tc>
           <w:tcPr>
-            <w:tcW w:w="7178" w:type="dxa"/>
+            <w:tcW w:w="5000" w:type="pct"/>
             <w:gridSpan w:val="11"/>
             <w:tcBorders>
               <w:bottom w:val="nil"/>
@@ -514,7 +504,7 @@
         </w:trPr>
         <w:tc>
           <w:tcPr>
-            <w:tcW w:w="7178" w:type="dxa"/>
+            <w:tcW w:w="5000" w:type="pct"/>
             <w:gridSpan w:val="11"/>
             <w:tcBorders>
               <w:top w:val="nil"/>
@@ -550,7 +540,7 @@
                 <w:sz w:val="22"/>
                 <w:szCs w:val="22"/>
               </w:rPr>
-              <w:t>${</w:t>
+              <w:t>${urusan_perusahaa</w:t>
             </w:r>
             <w:r>
               <w:rPr>
@@ -560,27 +550,7 @@
                 <w:sz w:val="22"/>
                 <w:szCs w:val="22"/>
               </w:rPr>
-              <w:t>urusan_perusahaa</w:t>
-            </w:r>
-            <w:r>
-              <w:rPr>
-                <w:rFonts w:ascii="Arial" w:hAnsi="Arial" w:cs="Arial"/>
-                <w:bCs/>
-                <w:color w:val="FF0000"/>
-                <w:sz w:val="22"/>
-                <w:szCs w:val="22"/>
-              </w:rPr>
-              <w:t>n</w:t>
-            </w:r>
-            <w:r>
-              <w:rPr>
-                <w:rFonts w:ascii="Arial" w:hAnsi="Arial" w:cs="Arial"/>
-                <w:bCs/>
-                <w:color w:val="FF0000"/>
-                <w:sz w:val="22"/>
-                <w:szCs w:val="22"/>
-              </w:rPr>
-              <w:t>}</w:t>
+              <w:t>n}</w:t>
             </w:r>
             <w:r>
               <w:rPr>
@@ -913,7 +883,7 @@
         </w:trPr>
         <w:tc>
           <w:tcPr>
-            <w:tcW w:w="2143" w:type="dxa"/>
+            <w:tcW w:w="1493" w:type="pct"/>
             <w:gridSpan w:val="3"/>
             <w:tcBorders>
               <w:top w:val="nil"/>
@@ -940,7 +910,7 @@
         </w:tc>
         <w:tc>
           <w:tcPr>
-            <w:tcW w:w="284" w:type="dxa"/>
+            <w:tcW w:w="198" w:type="pct"/>
             <w:tcBorders>
               <w:top w:val="nil"/>
               <w:bottom w:val="single" w:sz="8" w:space="0" w:color="auto"/>
@@ -967,7 +937,7 @@
         </w:tc>
         <w:tc>
           <w:tcPr>
-            <w:tcW w:w="4353" w:type="dxa"/>
+            <w:tcW w:w="3032" w:type="pct"/>
             <w:gridSpan w:val="6"/>
             <w:tcBorders>
               <w:top w:val="nil"/>
@@ -1013,7 +983,7 @@
         </w:tc>
         <w:tc>
           <w:tcPr>
-            <w:tcW w:w="398" w:type="dxa"/>
+            <w:tcW w:w="277" w:type="pct"/>
             <w:tcBorders>
               <w:top w:val="nil"/>
               <w:left w:val="nil"/>
@@ -1055,7 +1025,7 @@
         </w:trPr>
         <w:tc>
           <w:tcPr>
-            <w:tcW w:w="7178" w:type="dxa"/>
+            <w:tcW w:w="5000" w:type="pct"/>
             <w:gridSpan w:val="11"/>
             <w:tcBorders>
               <w:top w:val="single" w:sz="8" w:space="0" w:color="auto"/>
@@ -1124,7 +1094,7 @@
         </w:trPr>
         <w:tc>
           <w:tcPr>
-            <w:tcW w:w="1933" w:type="dxa"/>
+            <w:tcW w:w="1346" w:type="pct"/>
             <w:gridSpan w:val="2"/>
             <w:tcBorders>
               <w:top w:val="nil"/>
@@ -1189,7 +1159,7 @@
         </w:tc>
         <w:tc>
           <w:tcPr>
-            <w:tcW w:w="1697" w:type="dxa"/>
+            <w:tcW w:w="1182" w:type="pct"/>
             <w:gridSpan w:val="3"/>
             <w:tcBorders>
               <w:top w:val="nil"/>
@@ -1254,7 +1224,7 @@
         </w:tc>
         <w:tc>
           <w:tcPr>
-            <w:tcW w:w="1980" w:type="dxa"/>
+            <w:tcW w:w="1379" w:type="pct"/>
             <w:gridSpan w:val="4"/>
             <w:tcBorders>
               <w:top w:val="nil"/>
@@ -1311,7 +1281,7 @@
         </w:tc>
         <w:tc>
           <w:tcPr>
-            <w:tcW w:w="1568" w:type="dxa"/>
+            <w:tcW w:w="1092" w:type="pct"/>
             <w:gridSpan w:val="2"/>
             <w:tcBorders>
               <w:top w:val="nil"/>
@@ -1389,7 +1359,7 @@
         </w:trPr>
         <w:tc>
           <w:tcPr>
-            <w:tcW w:w="7178" w:type="dxa"/>
+            <w:tcW w:w="5000" w:type="pct"/>
             <w:gridSpan w:val="11"/>
             <w:tcBorders>
               <w:top w:val="single" w:sz="8" w:space="0" w:color="auto"/>
@@ -1455,7 +1425,7 @@
         </w:trPr>
         <w:tc>
           <w:tcPr>
-            <w:tcW w:w="1508" w:type="dxa"/>
+            <w:tcW w:w="1050" w:type="pct"/>
             <w:vMerge w:val="restart"/>
             <w:tcBorders>
               <w:top w:val="nil"/>
@@ -1510,7 +1480,7 @@
         </w:tc>
         <w:tc>
           <w:tcPr>
-            <w:tcW w:w="2122" w:type="dxa"/>
+            <w:tcW w:w="1478" w:type="pct"/>
             <w:gridSpan w:val="4"/>
             <w:vMerge w:val="restart"/>
             <w:tcBorders>
@@ -1576,7 +1546,7 @@
         </w:tc>
         <w:tc>
           <w:tcPr>
-            <w:tcW w:w="1770" w:type="dxa"/>
+            <w:tcW w:w="1233" w:type="pct"/>
             <w:gridSpan w:val="3"/>
             <w:tcBorders>
               <w:top w:val="nil"/>
@@ -1628,7 +1598,7 @@
         </w:tc>
         <w:tc>
           <w:tcPr>
-            <w:tcW w:w="1778" w:type="dxa"/>
+            <w:tcW w:w="1239" w:type="pct"/>
             <w:gridSpan w:val="3"/>
             <w:tcBorders>
               <w:top w:val="nil"/>
@@ -1645,49 +1615,12 @@
                 <w:tab w:val="clear" w:pos="8640"/>
               </w:tabs>
               <w:spacing w:before="40" w:after="40"/>
-              <w:jc w:val="both"/>
-              <w:rPr>
-                <w:rFonts w:ascii="Arial" w:hAnsi="Arial" w:cs="Arial"/>
-                <w:sz w:val="14"/>
-                <w:szCs w:val="14"/>
-              </w:rPr>
-            </w:pPr>
-            <w:r>
-              <w:rPr>
-                <w:rFonts w:ascii="Arial" w:hAnsi="Arial" w:cs="Arial"/>
-                <w:b/>
-                <w:i/>
-                <w:iCs/>
-                <w:color w:val="FF0000"/>
-                <w:sz w:val="14"/>
-                <w:szCs w:val="14"/>
-              </w:rPr>
-              <w:t>${</w:t>
-            </w:r>
-            <w:r>
-              <w:rPr>
-                <w:rFonts w:ascii="Arial" w:hAnsi="Arial" w:cs="Arial"/>
-                <w:b/>
-                <w:i/>
-                <w:iCs/>
-                <w:color w:val="FF0000"/>
-                <w:sz w:val="14"/>
-                <w:szCs w:val="14"/>
-              </w:rPr>
-              <w:t>sign1</w:t>
-            </w:r>
-            <w:r>
-              <w:rPr>
-                <w:rFonts w:ascii="Arial" w:hAnsi="Arial" w:cs="Arial"/>
-                <w:b/>
-                <w:i/>
-                <w:iCs/>
-                <w:color w:val="FF0000"/>
-                <w:sz w:val="14"/>
-                <w:szCs w:val="14"/>
-              </w:rPr>
-              <w:t>}</w:t>
-            </w:r>
+              <w:rPr>
+                <w:rFonts w:ascii="Arial" w:hAnsi="Arial" w:cs="Arial"/>
+                <w:sz w:val="14"/>
+                <w:szCs w:val="14"/>
+              </w:rPr>
+            </w:pPr>
           </w:p>
         </w:tc>
       </w:tr>
@@ -1706,7 +1639,7 @@
         </w:trPr>
         <w:tc>
           <w:tcPr>
-            <w:tcW w:w="1508" w:type="dxa"/>
+            <w:tcW w:w="1050" w:type="pct"/>
             <w:vMerge/>
             <w:tcBorders>
               <w:bottom w:val="nil"/>
@@ -1732,7 +1665,7 @@
         </w:tc>
         <w:tc>
           <w:tcPr>
-            <w:tcW w:w="2122" w:type="dxa"/>
+            <w:tcW w:w="1478" w:type="pct"/>
             <w:gridSpan w:val="4"/>
             <w:vMerge/>
             <w:tcBorders>
@@ -1762,7 +1695,7 @@
         </w:tc>
         <w:tc>
           <w:tcPr>
-            <w:tcW w:w="1770" w:type="dxa"/>
+            <w:tcW w:w="1233" w:type="pct"/>
             <w:gridSpan w:val="3"/>
             <w:tcBorders>
               <w:left w:val="nil"/>
@@ -1810,7 +1743,7 @@
         </w:tc>
         <w:tc>
           <w:tcPr>
-            <w:tcW w:w="1778" w:type="dxa"/>
+            <w:tcW w:w="1239" w:type="pct"/>
             <w:gridSpan w:val="3"/>
             <w:tcBorders>
               <w:top w:val="nil"/>
@@ -1827,13 +1760,49 @@
                 <w:tab w:val="clear" w:pos="8640"/>
               </w:tabs>
               <w:spacing w:before="40" w:after="40"/>
-              <w:jc w:val="both"/>
-              <w:rPr>
-                <w:rFonts w:ascii="Arial" w:hAnsi="Arial" w:cs="Arial"/>
-                <w:sz w:val="14"/>
-                <w:szCs w:val="14"/>
-              </w:rPr>
-            </w:pPr>
+              <w:jc w:val="center"/>
+              <w:rPr>
+                <w:rFonts w:ascii="Arial" w:hAnsi="Arial" w:cs="Arial"/>
+                <w:sz w:val="14"/>
+                <w:szCs w:val="14"/>
+              </w:rPr>
+            </w:pPr>
+            <w:r>
+              <w:rPr>
+                <w:rFonts w:ascii="Arial" w:hAnsi="Arial" w:cs="Arial"/>
+                <w:b/>
+                <w:i/>
+                <w:iCs/>
+                <w:color w:val="FF0000"/>
+                <w:sz w:val="14"/>
+                <w:szCs w:val="14"/>
+              </w:rPr>
+              <w:t>${</w:t>
+            </w:r>
+            <w:r>
+              <w:rPr>
+                <w:rFonts w:ascii="Arial" w:hAnsi="Arial" w:cs="Arial"/>
+                <w:b/>
+                <w:i/>
+                <w:iCs/>
+                <w:color w:val="FF0000"/>
+                <w:sz w:val="14"/>
+                <w:szCs w:val="14"/>
+              </w:rPr>
+              <w:t>sign1</w:t>
+            </w:r>
+            <w:r>
+              <w:rPr>
+                <w:rFonts w:ascii="Arial" w:hAnsi="Arial" w:cs="Arial"/>
+                <w:b/>
+                <w:i/>
+                <w:iCs/>
+                <w:color w:val="FF0000"/>
+                <w:sz w:val="14"/>
+                <w:szCs w:val="14"/>
+              </w:rPr>
+              <w:t>}</w:t>
+            </w:r>
           </w:p>
         </w:tc>
       </w:tr>
@@ -1851,7 +1820,7 @@
         </w:trPr>
         <w:tc>
           <w:tcPr>
-            <w:tcW w:w="1508" w:type="dxa"/>
+            <w:tcW w:w="1050" w:type="pct"/>
             <w:tcBorders>
               <w:top w:val="single" w:sz="2" w:space="0" w:color="auto"/>
               <w:bottom w:val="single" w:sz="2" w:space="0" w:color="auto"/>
@@ -1910,7 +1879,7 @@
         </w:tc>
         <w:tc>
           <w:tcPr>
-            <w:tcW w:w="2122" w:type="dxa"/>
+            <w:tcW w:w="1478" w:type="pct"/>
             <w:gridSpan w:val="4"/>
             <w:tcBorders>
               <w:top w:val="single" w:sz="2" w:space="0" w:color="auto"/>
@@ -1990,7 +1959,7 @@
         </w:tc>
         <w:tc>
           <w:tcPr>
-            <w:tcW w:w="1770" w:type="dxa"/>
+            <w:tcW w:w="1233" w:type="pct"/>
             <w:gridSpan w:val="3"/>
             <w:tcBorders>
               <w:top w:val="single" w:sz="2" w:space="0" w:color="auto"/>
@@ -2038,7 +2007,7 @@
         </w:tc>
         <w:tc>
           <w:tcPr>
-            <w:tcW w:w="1778" w:type="dxa"/>
+            <w:tcW w:w="1239" w:type="pct"/>
             <w:gridSpan w:val="3"/>
             <w:tcBorders>
               <w:top w:val="single" w:sz="2" w:space="0" w:color="auto"/>
@@ -2055,7 +2024,7 @@
                 <w:tab w:val="clear" w:pos="8640"/>
               </w:tabs>
               <w:spacing w:before="40" w:after="40"/>
-              <w:jc w:val="both"/>
+              <w:jc w:val="center"/>
               <w:rPr>
                 <w:rFonts w:ascii="Arial" w:hAnsi="Arial" w:cs="Arial"/>
                 <w:sz w:val="14"/>
@@ -2115,7 +2084,7 @@
         </w:trPr>
         <w:tc>
           <w:tcPr>
-            <w:tcW w:w="1508" w:type="dxa"/>
+            <w:tcW w:w="1050" w:type="pct"/>
             <w:tcBorders>
               <w:top w:val="single" w:sz="2" w:space="0" w:color="auto"/>
               <w:bottom w:val="single" w:sz="2" w:space="0" w:color="auto"/>
@@ -2185,7 +2154,7 @@
         </w:tc>
         <w:tc>
           <w:tcPr>
-            <w:tcW w:w="2122" w:type="dxa"/>
+            <w:tcW w:w="1478" w:type="pct"/>
             <w:gridSpan w:val="4"/>
             <w:tcBorders>
               <w:top w:val="single" w:sz="2" w:space="0" w:color="auto"/>
@@ -2265,7 +2234,7 @@
         </w:tc>
         <w:tc>
           <w:tcPr>
-            <w:tcW w:w="1770" w:type="dxa"/>
+            <w:tcW w:w="1233" w:type="pct"/>
             <w:gridSpan w:val="3"/>
             <w:tcBorders>
               <w:top w:val="single" w:sz="2" w:space="0" w:color="auto"/>
@@ -2313,7 +2282,7 @@
         </w:tc>
         <w:tc>
           <w:tcPr>
-            <w:tcW w:w="1778" w:type="dxa"/>
+            <w:tcW w:w="1239" w:type="pct"/>
             <w:gridSpan w:val="3"/>
             <w:tcBorders>
               <w:top w:val="single" w:sz="2" w:space="0" w:color="auto"/>
@@ -2330,7 +2299,7 @@
                 <w:tab w:val="clear" w:pos="8640"/>
               </w:tabs>
               <w:spacing w:before="40" w:after="40"/>
-              <w:jc w:val="both"/>
+              <w:jc w:val="center"/>
               <w:rPr>
                 <w:rFonts w:ascii="Arial" w:hAnsi="Arial" w:cs="Arial"/>
                 <w:sz w:val="14"/>
@@ -2390,7 +2359,7 @@
         </w:trPr>
         <w:tc>
           <w:tcPr>
-            <w:tcW w:w="1508" w:type="dxa"/>
+            <w:tcW w:w="1050" w:type="pct"/>
             <w:tcBorders>
               <w:top w:val="single" w:sz="2" w:space="0" w:color="auto"/>
               <w:bottom w:val="nil"/>
@@ -2450,7 +2419,7 @@
         </w:tc>
         <w:tc>
           <w:tcPr>
-            <w:tcW w:w="2122" w:type="dxa"/>
+            <w:tcW w:w="1478" w:type="pct"/>
             <w:gridSpan w:val="4"/>
             <w:tcBorders>
               <w:top w:val="single" w:sz="2" w:space="0" w:color="auto"/>
@@ -2514,7 +2483,7 @@
         </w:tc>
         <w:tc>
           <w:tcPr>
-            <w:tcW w:w="1770" w:type="dxa"/>
+            <w:tcW w:w="1233" w:type="pct"/>
             <w:gridSpan w:val="3"/>
             <w:tcBorders>
               <w:top w:val="single" w:sz="2" w:space="0" w:color="auto"/>
@@ -2563,7 +2532,7 @@
         </w:tc>
         <w:tc>
           <w:tcPr>
-            <w:tcW w:w="1778" w:type="dxa"/>
+            <w:tcW w:w="1239" w:type="pct"/>
             <w:gridSpan w:val="3"/>
             <w:tcBorders>
               <w:top w:val="single" w:sz="2" w:space="0" w:color="auto"/>
@@ -2580,7 +2549,7 @@
                 <w:tab w:val="clear" w:pos="8640"/>
               </w:tabs>
               <w:spacing w:before="40" w:after="40"/>
-              <w:jc w:val="both"/>
+              <w:jc w:val="center"/>
               <w:rPr>
                 <w:rFonts w:ascii="Arial" w:hAnsi="Arial" w:cs="Arial"/>
                 <w:sz w:val="14"/>
@@ -2641,7 +2610,7 @@
         </w:trPr>
         <w:tc>
           <w:tcPr>
-            <w:tcW w:w="7178" w:type="dxa"/>
+            <w:tcW w:w="5000" w:type="pct"/>
             <w:gridSpan w:val="11"/>
             <w:tcBorders>
               <w:top w:val="single" w:sz="8" w:space="0" w:color="auto"/>
@@ -2707,7 +2676,7 @@
         </w:trPr>
         <w:tc>
           <w:tcPr>
-            <w:tcW w:w="1933" w:type="dxa"/>
+            <w:tcW w:w="1346" w:type="pct"/>
             <w:gridSpan w:val="2"/>
             <w:tcBorders>
               <w:top w:val="nil"/>
@@ -2754,7 +2723,7 @@
         </w:tc>
         <w:tc>
           <w:tcPr>
-            <w:tcW w:w="1697" w:type="dxa"/>
+            <w:tcW w:w="1182" w:type="pct"/>
             <w:gridSpan w:val="3"/>
             <w:tcBorders>
               <w:top w:val="nil"/>
@@ -2819,7 +2788,7 @@
         </w:tc>
         <w:tc>
           <w:tcPr>
-            <w:tcW w:w="1705" w:type="dxa"/>
+            <w:tcW w:w="1188" w:type="pct"/>
             <w:gridSpan w:val="2"/>
             <w:tcBorders>
               <w:top w:val="nil"/>
@@ -2867,7 +2836,7 @@
         </w:tc>
         <w:tc>
           <w:tcPr>
-            <w:tcW w:w="1843" w:type="dxa"/>
+            <w:tcW w:w="1284" w:type="pct"/>
             <w:gridSpan w:val="4"/>
             <w:tcBorders>
               <w:top w:val="nil"/>
@@ -2945,7 +2914,7 @@
         </w:trPr>
         <w:tc>
           <w:tcPr>
-            <w:tcW w:w="1933" w:type="dxa"/>
+            <w:tcW w:w="1346" w:type="pct"/>
             <w:gridSpan w:val="2"/>
             <w:tcBorders>
               <w:top w:val="single" w:sz="2" w:space="0" w:color="auto"/>
@@ -3019,7 +2988,7 @@
         </w:tc>
         <w:tc>
           <w:tcPr>
-            <w:tcW w:w="1697" w:type="dxa"/>
+            <w:tcW w:w="1182" w:type="pct"/>
             <w:gridSpan w:val="3"/>
             <w:tcBorders>
               <w:top w:val="single" w:sz="2" w:space="0" w:color="auto"/>
@@ -3084,7 +3053,7 @@
         </w:tc>
         <w:tc>
           <w:tcPr>
-            <w:tcW w:w="1705" w:type="dxa"/>
+            <w:tcW w:w="1188" w:type="pct"/>
             <w:gridSpan w:val="2"/>
             <w:tcBorders>
               <w:top w:val="single" w:sz="2" w:space="0" w:color="auto"/>
@@ -3131,7 +3100,7 @@
         </w:tc>
         <w:tc>
           <w:tcPr>
-            <w:tcW w:w="1843" w:type="dxa"/>
+            <w:tcW w:w="1284" w:type="pct"/>
             <w:gridSpan w:val="4"/>
             <w:tcBorders>
               <w:top w:val="single" w:sz="2" w:space="0" w:color="auto"/>
@@ -3147,7 +3116,7 @@
                 <w:tab w:val="clear" w:pos="8640"/>
               </w:tabs>
               <w:spacing w:before="40" w:after="40"/>
-              <w:jc w:val="both"/>
+              <w:jc w:val="center"/>
               <w:rPr>
                 <w:rFonts w:ascii="Arial" w:hAnsi="Arial" w:cs="Arial"/>
                 <w:sz w:val="14"/>
@@ -3210,7 +3179,7 @@
         </w:trPr>
         <w:tc>
           <w:tcPr>
-            <w:tcW w:w="7178" w:type="dxa"/>
+            <w:tcW w:w="5000" w:type="pct"/>
             <w:gridSpan w:val="11"/>
             <w:tcBorders>
               <w:top w:val="single" w:sz="8" w:space="0" w:color="auto"/>
@@ -3278,7 +3247,7 @@
         </w:trPr>
         <w:tc>
           <w:tcPr>
-            <w:tcW w:w="7178" w:type="dxa"/>
+            <w:tcW w:w="5000" w:type="pct"/>
             <w:gridSpan w:val="11"/>
             <w:tcBorders>
               <w:top w:val="single" w:sz="6" w:space="0" w:color="auto"/>
@@ -3398,261 +3367,15 @@
         </w:tc>
       </w:tr>
     </w:tbl>
-    <w:p>
-      <w:pPr>
-        <w:rPr>
-          <w:lang w:val="id-ID"/>
-        </w:rPr>
-      </w:pPr>
-    </w:p>
+    <w:p/>
     <w:sectPr>
-      <w:headerReference w:type="default" r:id="rId9"/>
-      <w:pgSz w:w="16834" w:h="11909" w:orient="landscape" w:code="9"/>
-      <w:pgMar w:top="504" w:right="720" w:bottom="259" w:left="821" w:header="72" w:footer="72" w:gutter="0"/>
-      <w:cols w:num="2" w:space="720" w:equalWidth="0">
-        <w:col w:w="7464" w:space="709"/>
-        <w:col w:w="7120"/>
-      </w:cols>
-      <w:docGrid w:linePitch="272"/>
+      <w:pgSz w:w="11906" w:h="16838" w:code="9"/>
+      <w:pgMar w:top="1440" w:right="1440" w:bottom="1440" w:left="1440" w:header="720" w:footer="720" w:gutter="0"/>
+      <w:cols w:space="720"/>
+      <w:docGrid w:linePitch="360"/>
     </w:sectPr>
   </w:body>
 </w:document>
-</file>
-
-<file path=word/endnotes.xml><?xml version="1.0" encoding="utf-8"?>
-<w:endnotes xmlns:wpc="http://schemas.microsoft.com/office/word/2010/wordprocessingCanvas" xmlns:cx="http://schemas.microsoft.com/office/drawing/2014/chartex" xmlns:cx1="http://schemas.microsoft.com/office/drawing/2015/9/8/chartex" xmlns:cx2="http://schemas.microsoft.com/office/drawing/2015/10/21/chartex" xmlns:cx3="http://schemas.microsoft.com/office/drawing/2016/5/9/chartex" xmlns:cx4="http://schemas.microsoft.com/office/drawing/2016/5/10/chartex" xmlns:cx5="http://schemas.microsoft.com/office/drawing/2016/5/11/chartex" xmlns:cx6="http://schemas.microsoft.com/office/drawing/2016/5/12/chartex" xmlns:cx7="http://schemas.microsoft.com/office/drawing/2016/5/13/chartex" xmlns:cx8="http://schemas.microsoft.com/office/drawing/2016/5/14/chartex" xmlns:mc="http://schemas.openxmlformats.org/markup-compatibility/2006" xmlns:aink="http://schemas.microsoft.com/office/drawing/2016/ink" xmlns:am3d="http://schemas.microsoft.com/office/drawing/2017/model3d" xmlns:o="urn:schemas-microsoft-com:office:office" xmlns:oel="http://schemas.microsoft.com/office/2019/extlst" xmlns:r="http://schemas.openxmlformats.org/officeDocument/2006/relationships" xmlns:m="http://schemas.openxmlformats.org/officeDocument/2006/math" xmlns:v="urn:schemas-microsoft-com:vml" xmlns:wp14="http://schemas.microsoft.com/office/word/2010/wordprocessingDrawing" xmlns:wp="http://schemas.openxmlformats.org/drawingml/2006/wordprocessingDrawing" xmlns:w10="urn:schemas-microsoft-com:office:word" xmlns:w="http://schemas.openxmlformats.org/wordprocessingml/2006/main" xmlns:w14="http://schemas.microsoft.com/office/word/2010/wordml" xmlns:w15="http://schemas.microsoft.com/office/word/2012/wordml" xmlns:w16cex="http://schemas.microsoft.com/office/word/2018/wordml/cex" xmlns:w16cid="http://schemas.microsoft.com/office/word/2016/wordml/cid" xmlns:w16="http://schemas.microsoft.com/office/word/2018/wordml" xmlns:w16sdtdh="http://schemas.microsoft.com/office/word/2020/wordml/sdtdatahash" xmlns:w16se="http://schemas.microsoft.com/office/word/2015/wordml/symex" xmlns:wpg="http://schemas.microsoft.com/office/word/2010/wordprocessingGroup" xmlns:wpi="http://schemas.microsoft.com/office/word/2010/wordprocessingInk" xmlns:wne="http://schemas.microsoft.com/office/word/2006/wordml" xmlns:wps="http://schemas.microsoft.com/office/word/2010/wordprocessingShape" mc:Ignorable="w14 w15 w16se w16cid w16 w16cex w16sdtdh wp14">
-  <w:endnote w:type="separator" w:id="-1">
-    <w:p>
-      <w:r>
-        <w:separator/>
-      </w:r>
-    </w:p>
-  </w:endnote>
-  <w:endnote w:type="continuationSeparator" w:id="0">
-    <w:p>
-      <w:r>
-        <w:continuationSeparator/>
-      </w:r>
-    </w:p>
-  </w:endnote>
-</w:endnotes>
-</file>
-
-<file path=word/footnotes.xml><?xml version="1.0" encoding="utf-8"?>
-<w:footnotes xmlns:wpc="http://schemas.microsoft.com/office/word/2010/wordprocessingCanvas" xmlns:cx="http://schemas.microsoft.com/office/drawing/2014/chartex" xmlns:cx1="http://schemas.microsoft.com/office/drawing/2015/9/8/chartex" xmlns:cx2="http://schemas.microsoft.com/office/drawing/2015/10/21/chartex" xmlns:cx3="http://schemas.microsoft.com/office/drawing/2016/5/9/chartex" xmlns:cx4="http://schemas.microsoft.com/office/drawing/2016/5/10/chartex" xmlns:cx5="http://schemas.microsoft.com/office/drawing/2016/5/11/chartex" xmlns:cx6="http://schemas.microsoft.com/office/drawing/2016/5/12/chartex" xmlns:cx7="http://schemas.microsoft.com/office/drawing/2016/5/13/chartex" xmlns:cx8="http://schemas.microsoft.com/office/drawing/2016/5/14/chartex" xmlns:mc="http://schemas.openxmlformats.org/markup-compatibility/2006" xmlns:aink="http://schemas.microsoft.com/office/drawing/2016/ink" xmlns:am3d="http://schemas.microsoft.com/office/drawing/2017/model3d" xmlns:o="urn:schemas-microsoft-com:office:office" xmlns:oel="http://schemas.microsoft.com/office/2019/extlst" xmlns:r="http://schemas.openxmlformats.org/officeDocument/2006/relationships" xmlns:m="http://schemas.openxmlformats.org/officeDocument/2006/math" xmlns:v="urn:schemas-microsoft-com:vml" xmlns:wp14="http://schemas.microsoft.com/office/word/2010/wordprocessingDrawing" xmlns:wp="http://schemas.openxmlformats.org/drawingml/2006/wordprocessingDrawing" xmlns:w10="urn:schemas-microsoft-com:office:word" xmlns:w="http://schemas.openxmlformats.org/wordprocessingml/2006/main" xmlns:w14="http://schemas.microsoft.com/office/word/2010/wordml" xmlns:w15="http://schemas.microsoft.com/office/word/2012/wordml" xmlns:w16cex="http://schemas.microsoft.com/office/word/2018/wordml/cex" xmlns:w16cid="http://schemas.microsoft.com/office/word/2016/wordml/cid" xmlns:w16="http://schemas.microsoft.com/office/word/2018/wordml" xmlns:w16sdtdh="http://schemas.microsoft.com/office/word/2020/wordml/sdtdatahash" xmlns:w16se="http://schemas.microsoft.com/office/word/2015/wordml/symex" xmlns:wpg="http://schemas.microsoft.com/office/word/2010/wordprocessingGroup" xmlns:wpi="http://schemas.microsoft.com/office/word/2010/wordprocessingInk" xmlns:wne="http://schemas.microsoft.com/office/word/2006/wordml" xmlns:wps="http://schemas.microsoft.com/office/word/2010/wordprocessingShape" mc:Ignorable="w14 w15 w16se w16cid w16 w16cex w16sdtdh wp14">
-  <w:footnote w:type="separator" w:id="-1">
-    <w:p>
-      <w:r>
-        <w:separator/>
-      </w:r>
-    </w:p>
-  </w:footnote>
-  <w:footnote w:type="continuationSeparator" w:id="0">
-    <w:p>
-      <w:r>
-        <w:continuationSeparator/>
-      </w:r>
-    </w:p>
-  </w:footnote>
-</w:footnotes>
-</file>
-
-<file path=word/header1.xml><?xml version="1.0" encoding="utf-8"?>
-<w:hdr xmlns:wpc="http://schemas.microsoft.com/office/word/2010/wordprocessingCanvas" xmlns:cx="http://schemas.microsoft.com/office/drawing/2014/chartex" xmlns:cx1="http://schemas.microsoft.com/office/drawing/2015/9/8/chartex" xmlns:cx2="http://schemas.microsoft.com/office/drawing/2015/10/21/chartex" xmlns:cx3="http://schemas.microsoft.com/office/drawing/2016/5/9/chartex" xmlns:cx4="http://schemas.microsoft.com/office/drawing/2016/5/10/chartex" xmlns:cx5="http://schemas.microsoft.com/office/drawing/2016/5/11/chartex" xmlns:cx6="http://schemas.microsoft.com/office/drawing/2016/5/12/chartex" xmlns:cx7="http://schemas.microsoft.com/office/drawing/2016/5/13/chartex" xmlns:cx8="http://schemas.microsoft.com/office/drawing/2016/5/14/chartex" xmlns:mc="http://schemas.openxmlformats.org/markup-compatibility/2006" xmlns:aink="http://schemas.microsoft.com/office/drawing/2016/ink" xmlns:am3d="http://schemas.microsoft.com/office/drawing/2017/model3d" xmlns:o="urn:schemas-microsoft-com:office:office" xmlns:oel="http://schemas.microsoft.com/office/2019/extlst" xmlns:r="http://schemas.openxmlformats.org/officeDocument/2006/relationships" xmlns:m="http://schemas.openxmlformats.org/officeDocument/2006/math" xmlns:v="urn:schemas-microsoft-com:vml" xmlns:wp14="http://schemas.microsoft.com/office/word/2010/wordprocessingDrawing" xmlns:wp="http://schemas.openxmlformats.org/drawingml/2006/wordprocessingDrawing" xmlns:w10="urn:schemas-microsoft-com:office:word" xmlns:w="http://schemas.openxmlformats.org/wordprocessingml/2006/main" xmlns:w14="http://schemas.microsoft.com/office/word/2010/wordml" xmlns:w15="http://schemas.microsoft.com/office/word/2012/wordml" xmlns:w16cex="http://schemas.microsoft.com/office/word/2018/wordml/cex" xmlns:w16cid="http://schemas.microsoft.com/office/word/2016/wordml/cid" xmlns:w16="http://schemas.microsoft.com/office/word/2018/wordml" xmlns:w16sdtdh="http://schemas.microsoft.com/office/word/2020/wordml/sdtdatahash" xmlns:w16se="http://schemas.microsoft.com/office/word/2015/wordml/symex" xmlns:wpg="http://schemas.microsoft.com/office/word/2010/wordprocessingGroup" xmlns:wpi="http://schemas.microsoft.com/office/word/2010/wordprocessingInk" xmlns:wne="http://schemas.microsoft.com/office/word/2006/wordml" xmlns:wps="http://schemas.microsoft.com/office/word/2010/wordprocessingShape" mc:Ignorable="w14 w15 w16se w16cid w16 w16cex w16sdtdh wp14">
-  <w:p/>
-  <w:p>
-    <w:pPr>
-      <w:pStyle w:val="Header"/>
-      <w:rPr>
-        <w:sz w:val="12"/>
-      </w:rPr>
-    </w:pPr>
-  </w:p>
-</w:hdr>
-</file>
-
-<file path=word/numbering.xml><?xml version="1.0" encoding="utf-8"?>
-<w:numbering xmlns:wpc="http://schemas.microsoft.com/office/word/2010/wordprocessingCanvas" xmlns:cx="http://schemas.microsoft.com/office/drawing/2014/chartex" xmlns:cx1="http://schemas.microsoft.com/office/drawing/2015/9/8/chartex" xmlns:cx2="http://schemas.microsoft.com/office/drawing/2015/10/21/chartex" xmlns:cx3="http://schemas.microsoft.com/office/drawing/2016/5/9/chartex" xmlns:cx4="http://schemas.microsoft.com/office/drawing/2016/5/10/chartex" xmlns:cx5="http://schemas.microsoft.com/office/drawing/2016/5/11/chartex" xmlns:cx6="http://schemas.microsoft.com/office/drawing/2016/5/12/chartex" xmlns:cx7="http://schemas.microsoft.com/office/drawing/2016/5/13/chartex" xmlns:cx8="http://schemas.microsoft.com/office/drawing/2016/5/14/chartex" xmlns:mc="http://schemas.openxmlformats.org/markup-compatibility/2006" xmlns:aink="http://schemas.microsoft.com/office/drawing/2016/ink" xmlns:am3d="http://schemas.microsoft.com/office/drawing/2017/model3d" xmlns:o="urn:schemas-microsoft-com:office:office" xmlns:oel="http://schemas.microsoft.com/office/2019/extlst" xmlns:r="http://schemas.openxmlformats.org/officeDocument/2006/relationships" xmlns:m="http://schemas.openxmlformats.org/officeDocument/2006/math" xmlns:v="urn:schemas-microsoft-com:vml" xmlns:wp14="http://schemas.microsoft.com/office/word/2010/wordprocessingDrawing" xmlns:wp="http://schemas.openxmlformats.org/drawingml/2006/wordprocessingDrawing" xmlns:w10="urn:schemas-microsoft-com:office:word" xmlns:w="http://schemas.openxmlformats.org/wordprocessingml/2006/main" xmlns:w14="http://schemas.microsoft.com/office/word/2010/wordml" xmlns:w15="http://schemas.microsoft.com/office/word/2012/wordml" xmlns:w16cex="http://schemas.microsoft.com/office/word/2018/wordml/cex" xmlns:w16cid="http://schemas.microsoft.com/office/word/2016/wordml/cid" xmlns:w16="http://schemas.microsoft.com/office/word/2018/wordml" xmlns:w16sdtdh="http://schemas.microsoft.com/office/word/2020/wordml/sdtdatahash" xmlns:w16se="http://schemas.microsoft.com/office/word/2015/wordml/symex" xmlns:wpg="http://schemas.microsoft.com/office/word/2010/wordprocessingGroup" xmlns:wpi="http://schemas.microsoft.com/office/word/2010/wordprocessingInk" xmlns:wne="http://schemas.microsoft.com/office/word/2006/wordml" xmlns:wps="http://schemas.microsoft.com/office/word/2010/wordprocessingShape" mc:Ignorable="w14 w15 w16se w16cid w16 w16cex w16sdtdh wp14">
-  <w:abstractNum w:abstractNumId="0" w15:restartNumberingAfterBreak="0">
-    <w:nsid w:val="173E4F9A"/>
-    <w:multiLevelType w:val="singleLevel"/>
-    <w:tmpl w:val="F7A63DB2"/>
-    <w:lvl w:ilvl="0">
-      <w:start w:val="1"/>
-      <w:numFmt w:val="bullet"/>
-      <w:lvlText w:val=""/>
-      <w:lvlJc w:val="left"/>
-      <w:pPr>
-        <w:tabs>
-          <w:tab w:val="num" w:pos="360"/>
-        </w:tabs>
-        <w:ind w:left="360" w:hanging="360"/>
-      </w:pPr>
-      <w:rPr>
-        <w:rFonts w:ascii="Monotype Sorts" w:hAnsi="Monotype Sorts" w:hint="default"/>
-        <w:sz w:val="24"/>
-      </w:rPr>
-    </w:lvl>
-  </w:abstractNum>
-  <w:abstractNum w:abstractNumId="1" w15:restartNumberingAfterBreak="0">
-    <w:nsid w:val="2C545373"/>
-    <w:multiLevelType w:val="singleLevel"/>
-    <w:tmpl w:val="F7A63DB2"/>
-    <w:lvl w:ilvl="0">
-      <w:start w:val="1"/>
-      <w:numFmt w:val="bullet"/>
-      <w:lvlText w:val=""/>
-      <w:lvlJc w:val="left"/>
-      <w:pPr>
-        <w:tabs>
-          <w:tab w:val="num" w:pos="360"/>
-        </w:tabs>
-        <w:ind w:left="360" w:hanging="360"/>
-      </w:pPr>
-      <w:rPr>
-        <w:rFonts w:ascii="Monotype Sorts" w:hAnsi="Monotype Sorts" w:hint="default"/>
-        <w:sz w:val="24"/>
-      </w:rPr>
-    </w:lvl>
-  </w:abstractNum>
-  <w:abstractNum w:abstractNumId="2" w15:restartNumberingAfterBreak="0">
-    <w:nsid w:val="30FC00DD"/>
-    <w:multiLevelType w:val="singleLevel"/>
-    <w:tmpl w:val="0409000F"/>
-    <w:lvl w:ilvl="0">
-      <w:start w:val="1"/>
-      <w:numFmt w:val="decimal"/>
-      <w:lvlText w:val="%1."/>
-      <w:lvlJc w:val="left"/>
-      <w:pPr>
-        <w:tabs>
-          <w:tab w:val="num" w:pos="360"/>
-        </w:tabs>
-        <w:ind w:left="360" w:hanging="360"/>
-      </w:pPr>
-    </w:lvl>
-  </w:abstractNum>
-  <w:abstractNum w:abstractNumId="3" w15:restartNumberingAfterBreak="0">
-    <w:nsid w:val="3B6F5451"/>
-    <w:multiLevelType w:val="singleLevel"/>
-    <w:tmpl w:val="04090001"/>
-    <w:lvl w:ilvl="0">
-      <w:start w:val="1"/>
-      <w:numFmt w:val="bullet"/>
-      <w:lvlText w:val=""/>
-      <w:lvlJc w:val="left"/>
-      <w:pPr>
-        <w:tabs>
-          <w:tab w:val="num" w:pos="360"/>
-        </w:tabs>
-        <w:ind w:left="360" w:hanging="360"/>
-      </w:pPr>
-      <w:rPr>
-        <w:rFonts w:ascii="Symbol" w:hAnsi="Symbol" w:hint="default"/>
-      </w:rPr>
-    </w:lvl>
-  </w:abstractNum>
-  <w:abstractNum w:abstractNumId="4" w15:restartNumberingAfterBreak="0">
-    <w:nsid w:val="41F21584"/>
-    <w:multiLevelType w:val="singleLevel"/>
-    <w:tmpl w:val="0409000F"/>
-    <w:lvl w:ilvl="0">
-      <w:start w:val="1"/>
-      <w:numFmt w:val="decimal"/>
-      <w:lvlText w:val="%1."/>
-      <w:lvlJc w:val="left"/>
-      <w:pPr>
-        <w:tabs>
-          <w:tab w:val="num" w:pos="360"/>
-        </w:tabs>
-        <w:ind w:left="360" w:hanging="360"/>
-      </w:pPr>
-    </w:lvl>
-  </w:abstractNum>
-  <w:abstractNum w:abstractNumId="5" w15:restartNumberingAfterBreak="0">
-    <w:nsid w:val="47B53EB5"/>
-    <w:multiLevelType w:val="singleLevel"/>
-    <w:tmpl w:val="B720BCF0"/>
-    <w:lvl w:ilvl="0">
-      <w:start w:val="1"/>
-      <w:numFmt w:val="bullet"/>
-      <w:lvlText w:val=""/>
-      <w:lvlJc w:val="left"/>
-      <w:pPr>
-        <w:tabs>
-          <w:tab w:val="num" w:pos="360"/>
-        </w:tabs>
-        <w:ind w:left="360" w:hanging="360"/>
-      </w:pPr>
-      <w:rPr>
-        <w:rFonts w:ascii="Wingdings" w:hAnsi="Wingdings" w:hint="default"/>
-        <w:sz w:val="24"/>
-      </w:rPr>
-    </w:lvl>
-  </w:abstractNum>
-  <w:abstractNum w:abstractNumId="6" w15:restartNumberingAfterBreak="0">
-    <w:nsid w:val="5E941BBF"/>
-    <w:multiLevelType w:val="singleLevel"/>
-    <w:tmpl w:val="B720BCF0"/>
-    <w:lvl w:ilvl="0">
-      <w:start w:val="1"/>
-      <w:numFmt w:val="bullet"/>
-      <w:lvlText w:val=""/>
-      <w:lvlJc w:val="left"/>
-      <w:pPr>
-        <w:tabs>
-          <w:tab w:val="num" w:pos="360"/>
-        </w:tabs>
-        <w:ind w:left="360" w:hanging="360"/>
-      </w:pPr>
-      <w:rPr>
-        <w:rFonts w:ascii="Wingdings" w:hAnsi="Wingdings" w:hint="default"/>
-        <w:sz w:val="24"/>
-      </w:rPr>
-    </w:lvl>
-  </w:abstractNum>
-  <w:abstractNum w:abstractNumId="7" w15:restartNumberingAfterBreak="0">
-    <w:nsid w:val="63E760E4"/>
-    <w:multiLevelType w:val="singleLevel"/>
-    <w:tmpl w:val="0409000F"/>
-    <w:lvl w:ilvl="0">
-      <w:start w:val="1"/>
-      <w:numFmt w:val="decimal"/>
-      <w:lvlText w:val="%1."/>
-      <w:lvlJc w:val="left"/>
-      <w:pPr>
-        <w:tabs>
-          <w:tab w:val="num" w:pos="360"/>
-        </w:tabs>
-        <w:ind w:left="360" w:hanging="360"/>
-      </w:pPr>
-    </w:lvl>
-  </w:abstractNum>
-  <w:num w:numId="1" w16cid:durableId="605381367">
-    <w:abstractNumId w:val="4"/>
-  </w:num>
-  <w:num w:numId="2" w16cid:durableId="1582786442">
-    <w:abstractNumId w:val="3"/>
-  </w:num>
-  <w:num w:numId="3" w16cid:durableId="1876649892">
-    <w:abstractNumId w:val="6"/>
-  </w:num>
-  <w:num w:numId="4" w16cid:durableId="1560825543">
-    <w:abstractNumId w:val="2"/>
-  </w:num>
-  <w:num w:numId="5" w16cid:durableId="1806964695">
-    <w:abstractNumId w:val="5"/>
-  </w:num>
-  <w:num w:numId="6" w16cid:durableId="1251619556">
-    <w:abstractNumId w:val="7"/>
-  </w:num>
-  <w:num w:numId="7" w16cid:durableId="302275305">
-    <w:abstractNumId w:val="1"/>
-  </w:num>
-  <w:num w:numId="8" w16cid:durableId="1649820593">
-    <w:abstractNumId w:val="0"/>
-  </w:num>
-</w:numbering>
 </file>
 
 <file path=word/styles.xml><?xml version="1.0" encoding="utf-8"?>
@@ -3660,19 +3383,27 @@
   <w:docDefaults>
     <w:rPrDefault>
       <w:rPr>
-        <w:rFonts w:ascii="Times New Roman" w:eastAsia="Times New Roman" w:hAnsi="Times New Roman" w:cs="Times New Roman"/>
-        <w:lang w:val="id-ID" w:eastAsia="id-ID" w:bidi="ar-SA"/>
+        <w:rFonts w:asciiTheme="minorHAnsi" w:eastAsiaTheme="minorHAnsi" w:hAnsiTheme="minorHAnsi" w:cstheme="minorBidi"/>
+        <w:kern w:val="2"/>
+        <w:sz w:val="22"/>
+        <w:szCs w:val="22"/>
+        <w:lang w:val="en-US" w:eastAsia="en-US" w:bidi="ar-SA"/>
+        <w14:ligatures w14:val="standardContextual"/>
       </w:rPr>
     </w:rPrDefault>
-    <w:pPrDefault/>
+    <w:pPrDefault>
+      <w:pPr>
+        <w:spacing w:after="160" w:line="259" w:lineRule="auto"/>
+      </w:pPr>
+    </w:pPrDefault>
   </w:docDefaults>
   <w:latentStyles w:defLockedState="0" w:defUIPriority="99" w:defSemiHidden="0" w:defUnhideWhenUsed="0" w:defQFormat="0" w:count="376">
     <w:lsdException w:name="Normal" w:uiPriority="0" w:qFormat="1"/>
     <w:lsdException w:name="heading 1" w:uiPriority="9" w:qFormat="1"/>
-    <w:lsdException w:name="heading 2" w:uiPriority="9" w:qFormat="1"/>
-    <w:lsdException w:name="heading 3" w:uiPriority="9" w:qFormat="1"/>
-    <w:lsdException w:name="heading 4" w:uiPriority="9" w:qFormat="1"/>
-    <w:lsdException w:name="heading 5" w:uiPriority="9" w:qFormat="1"/>
+    <w:lsdException w:name="heading 2" w:semiHidden="1" w:uiPriority="9" w:unhideWhenUsed="1" w:qFormat="1"/>
+    <w:lsdException w:name="heading 3" w:semiHidden="1" w:uiPriority="9" w:unhideWhenUsed="1" w:qFormat="1"/>
+    <w:lsdException w:name="heading 4" w:semiHidden="1" w:uiPriority="9" w:unhideWhenUsed="1" w:qFormat="1"/>
+    <w:lsdException w:name="heading 5" w:semiHidden="1" w:uiPriority="9" w:unhideWhenUsed="1" w:qFormat="1"/>
     <w:lsdException w:name="heading 6" w:semiHidden="1" w:uiPriority="9" w:unhideWhenUsed="1" w:qFormat="1"/>
     <w:lsdException w:name="heading 7" w:semiHidden="1" w:uiPriority="9" w:unhideWhenUsed="1" w:qFormat="1"/>
     <w:lsdException w:name="heading 8" w:semiHidden="1" w:uiPriority="9" w:unhideWhenUsed="1" w:qFormat="1"/>
@@ -3698,7 +3429,7 @@
     <w:lsdException w:name="Normal Indent" w:semiHidden="1" w:unhideWhenUsed="1"/>
     <w:lsdException w:name="footnote text" w:semiHidden="1" w:unhideWhenUsed="1"/>
     <w:lsdException w:name="annotation text" w:semiHidden="1" w:unhideWhenUsed="1"/>
-    <w:lsdException w:name="header" w:semiHidden="1" w:unhideWhenUsed="1"/>
+    <w:lsdException w:name="header" w:semiHidden="1" w:uiPriority="0" w:unhideWhenUsed="1"/>
     <w:lsdException w:name="footer" w:semiHidden="1" w:unhideWhenUsed="1"/>
     <w:lsdException w:name="index heading" w:semiHidden="1" w:unhideWhenUsed="1"/>
     <w:lsdException w:name="caption" w:semiHidden="1" w:uiPriority="35" w:unhideWhenUsed="1" w:qFormat="1"/>
@@ -3821,7 +3552,7 @@
     <w:lsdException w:name="Table Web 2" w:semiHidden="1" w:unhideWhenUsed="1"/>
     <w:lsdException w:name="Table Web 3" w:semiHidden="1" w:unhideWhenUsed="1"/>
     <w:lsdException w:name="Balloon Text" w:semiHidden="1" w:unhideWhenUsed="1"/>
-    <w:lsdException w:name="Table Grid" w:uiPriority="59"/>
+    <w:lsdException w:name="Table Grid" w:uiPriority="39"/>
     <w:lsdException w:name="Table Theme" w:semiHidden="1" w:unhideWhenUsed="1"/>
     <w:lsdException w:name="Placeholder Text" w:semiHidden="1"/>
     <w:lsdException w:name="No Spacing" w:uiPriority="1" w:qFormat="1"/>
@@ -4047,86 +3778,16 @@
   <w:style w:type="paragraph" w:default="1" w:styleId="Normal">
     <w:name w:val="Normal"/>
     <w:qFormat/>
-    <w:rsid w:val="002B5B54"/>
-    <w:rPr>
-      <w:lang w:val="en-US" w:eastAsia="en-US"/>
-    </w:rPr>
-  </w:style>
-  <w:style w:type="paragraph" w:styleId="Heading1">
-    <w:name w:val="heading 1"/>
-    <w:basedOn w:val="Normal"/>
-    <w:next w:val="Normal"/>
-    <w:qFormat/>
-    <w:rsid w:val="002B5B54"/>
+    <w:rsid w:val="00C54E6C"/>
     <w:pPr>
-      <w:keepNext/>
-      <w:outlineLvl w:val="0"/>
+      <w:spacing w:after="0" w:line="240" w:lineRule="auto"/>
     </w:pPr>
     <w:rPr>
-      <w:rFonts w:ascii="Arial" w:hAnsi="Arial"/>
-      <w:b/>
-    </w:rPr>
-  </w:style>
-  <w:style w:type="paragraph" w:styleId="Heading2">
-    <w:name w:val="heading 2"/>
-    <w:basedOn w:val="Normal"/>
-    <w:next w:val="Normal"/>
-    <w:qFormat/>
-    <w:rsid w:val="002B5B54"/>
-    <w:pPr>
-      <w:keepNext/>
-      <w:outlineLvl w:val="1"/>
-    </w:pPr>
-    <w:rPr>
-      <w:b/>
-      <w:sz w:val="24"/>
-    </w:rPr>
-  </w:style>
-  <w:style w:type="paragraph" w:styleId="Heading3">
-    <w:name w:val="heading 3"/>
-    <w:basedOn w:val="Normal"/>
-    <w:next w:val="Normal"/>
-    <w:qFormat/>
-    <w:rsid w:val="002B5B54"/>
-    <w:pPr>
-      <w:keepNext/>
-      <w:jc w:val="center"/>
-      <w:outlineLvl w:val="2"/>
-    </w:pPr>
-    <w:rPr>
-      <w:b/>
-      <w:sz w:val="40"/>
-    </w:rPr>
-  </w:style>
-  <w:style w:type="paragraph" w:styleId="Heading4">
-    <w:name w:val="heading 4"/>
-    <w:basedOn w:val="Normal"/>
-    <w:next w:val="Normal"/>
-    <w:qFormat/>
-    <w:rsid w:val="002B5B54"/>
-    <w:pPr>
-      <w:keepNext/>
-      <w:outlineLvl w:val="3"/>
-    </w:pPr>
-    <w:rPr>
-      <w:i/>
-    </w:rPr>
-  </w:style>
-  <w:style w:type="paragraph" w:styleId="Heading5">
-    <w:name w:val="heading 5"/>
-    <w:basedOn w:val="Normal"/>
-    <w:next w:val="Normal"/>
-    <w:qFormat/>
-    <w:rsid w:val="002B5B54"/>
-    <w:pPr>
-      <w:keepNext/>
-      <w:jc w:val="center"/>
-      <w:outlineLvl w:val="4"/>
-    </w:pPr>
-    <w:rPr>
-      <w:rFonts w:ascii="Lucida Sans Unicode" w:hAnsi="Lucida Sans Unicode"/>
-      <w:b/>
-      <w:color w:val="FFFFFF"/>
+      <w:rFonts w:ascii="Times New Roman" w:eastAsia="Times New Roman" w:hAnsi="Times New Roman" w:cs="Times New Roman"/>
+      <w:kern w:val="0"/>
+      <w:sz w:val="20"/>
+      <w:szCs w:val="20"/>
+      <w14:ligatures w14:val="none"/>
     </w:rPr>
   </w:style>
   <w:style w:type="character" w:default="1" w:styleId="DefaultParagraphFont">
@@ -4159,8 +3820,9 @@
   <w:style w:type="paragraph" w:styleId="Header">
     <w:name w:val="header"/>
     <w:basedOn w:val="Normal"/>
+    <w:link w:val="HeaderChar"/>
     <w:semiHidden/>
-    <w:rsid w:val="002B5B54"/>
+    <w:rsid w:val="00C54E6C"/>
     <w:pPr>
       <w:tabs>
         <w:tab w:val="center" w:pos="4320"/>
@@ -4168,38 +3830,18 @@
       </w:tabs>
     </w:pPr>
   </w:style>
-  <w:style w:type="paragraph" w:styleId="Footer">
-    <w:name w:val="footer"/>
-    <w:basedOn w:val="Normal"/>
+  <w:style w:type="character" w:customStyle="1" w:styleId="HeaderChar">
+    <w:name w:val="Header Char"/>
+    <w:basedOn w:val="DefaultParagraphFont"/>
+    <w:link w:val="Header"/>
     <w:semiHidden/>
-    <w:rsid w:val="002B5B54"/>
-    <w:pPr>
-      <w:tabs>
-        <w:tab w:val="center" w:pos="4320"/>
-        <w:tab w:val="right" w:pos="8640"/>
-      </w:tabs>
-    </w:pPr>
-  </w:style>
-  <w:style w:type="paragraph" w:styleId="BodyText">
-    <w:name w:val="Body Text"/>
-    <w:basedOn w:val="Normal"/>
-    <w:semiHidden/>
-    <w:rsid w:val="002B5B54"/>
-    <w:pPr>
-      <w:jc w:val="both"/>
-    </w:pPr>
+    <w:rsid w:val="00C54E6C"/>
     <w:rPr>
-      <w:rFonts w:ascii="Arial" w:hAnsi="Arial"/>
-      <w:sz w:val="24"/>
-    </w:rPr>
-  </w:style>
-  <w:style w:type="character" w:styleId="Hyperlink">
-    <w:name w:val="Hyperlink"/>
-    <w:semiHidden/>
-    <w:rsid w:val="002B5B54"/>
-    <w:rPr>
-      <w:color w:val="0000FF"/>
-      <w:u w:val="single"/>
+      <w:rFonts w:ascii="Times New Roman" w:eastAsia="Times New Roman" w:hAnsi="Times New Roman" w:cs="Times New Roman"/>
+      <w:kern w:val="0"/>
+      <w:sz w:val="20"/>
+      <w:szCs w:val="20"/>
+      <w14:ligatures w14:val="none"/>
     </w:rPr>
   </w:style>
 </w:styles>
@@ -4498,16 +4140,4 @@
     </a:ext>
   </a:extLst>
 </a:theme>
-</file>
-
-<file path=customXml/item1.xml><?xml version="1.0" encoding="utf-8"?>
-<b:Sources xmlns:b="http://schemas.openxmlformats.org/officeDocument/2006/bibliography" xmlns="http://schemas.openxmlformats.org/officeDocument/2006/bibliography" SelectedStyle="\APA.XSL" StyleName="APA"/>
-</file>
-
-<file path=customXml/itemProps1.xml><?xml version="1.0" encoding="utf-8"?>
-<ds:datastoreItem xmlns:ds="http://schemas.openxmlformats.org/officeDocument/2006/customXml" ds:itemID="{3D35F670-8375-4102-98EE-037CA8F3E226}">
-  <ds:schemaRefs>
-    <ds:schemaRef ds:uri="http://schemas.openxmlformats.org/officeDocument/2006/bibliography"/>
-  </ds:schemaRefs>
-</ds:datastoreItem>
 </file>
</xml_diff>